<commit_message>
adding test for lab8
</commit_message>
<xml_diff>
--- a/3_course/5 term/labs_da/lab_8/doc/ЛР_№8_ДА.docx
+++ b/3_course/5 term/labs_da/lab_8/doc/ЛР_№8_ДА.docx
@@ -399,7 +399,7 @@
             <wp:positionV relativeFrom="line">
               <wp:posOffset>330200</wp:posOffset>
             </wp:positionV>
-            <wp:extent cx="6120057" cy="1674356"/>
+            <wp:extent cx="6120057" cy="1674355"/>
             <wp:effectExtent l="0" t="0" r="0" b="0"/>
             <wp:wrapThrough wrapText="bothSides" distL="152400" distR="152400">
               <wp:wrapPolygon edited="1">
@@ -432,7 +432,7 @@
                   <pic:spPr>
                     <a:xfrm>
                       <a:off x="0" y="0"/>
-                      <a:ext cx="6120057" cy="1674356"/>
+                      <a:ext cx="6120057" cy="1674355"/>
                     </a:xfrm>
                     <a:prstGeom prst="rect">
                       <a:avLst/>
@@ -3020,6 +3020,900 @@
           <w:szCs w:val="24"/>
           <w:shd w:val="clear" w:color="auto" w:fill="ffffff"/>
           <w:rtl w:val="0"/>
+        </w:rPr>
+        <w:t>.</w:t>
+      </w:r>
+    </w:p>
+    <w:p>
+      <w:pPr>
+        <w:pStyle w:val="По умолчанию"/>
+        <w:bidi w:val="0"/>
+        <w:spacing w:before="0" w:after="200" w:line="240" w:lineRule="auto"/>
+        <w:ind w:left="0" w:right="0" w:firstLine="0"/>
+        <w:jc w:val="left"/>
+        <w:rPr>
+          <w:rFonts w:ascii="Times New Roman" w:cs="Times New Roman" w:hAnsi="Times New Roman" w:eastAsia="Times New Roman"/>
+          <w:b w:val="1"/>
+          <w:bCs w:val="1"/>
+          <w:sz w:val="32"/>
+          <w:szCs w:val="32"/>
+          <w:shd w:val="clear" w:color="auto" w:fill="ffffff"/>
+          <w:rtl w:val="0"/>
+        </w:rPr>
+      </w:pPr>
+      <w:r>
+        <w:rPr>
+          <w:rFonts w:ascii="Times New Roman" w:hAnsi="Times New Roman" w:hint="default"/>
+          <w:b w:val="1"/>
+          <w:bCs w:val="1"/>
+          <w:sz w:val="32"/>
+          <w:szCs w:val="32"/>
+          <w:shd w:val="clear" w:color="auto" w:fill="ffffff"/>
+          <w:rtl w:val="0"/>
+          <w:lang w:val="ru-RU"/>
+        </w:rPr>
+        <w:t>Тест производительности</w:t>
+      </w:r>
+    </w:p>
+    <w:p>
+      <w:pPr>
+        <w:pStyle w:val="По умолчанию"/>
+        <w:bidi w:val="0"/>
+        <w:spacing w:before="0" w:after="200" w:line="240" w:lineRule="auto"/>
+        <w:ind w:left="0" w:right="0" w:firstLine="0"/>
+        <w:jc w:val="left"/>
+        <w:rPr>
+          <w:rFonts w:ascii="Times New Roman" w:cs="Times New Roman" w:hAnsi="Times New Roman" w:eastAsia="Times New Roman"/>
+          <w:shd w:val="clear" w:color="auto" w:fill="ffffff"/>
+          <w:rtl w:val="0"/>
+        </w:rPr>
+      </w:pPr>
+      <w:r>
+        <w:rPr>
+          <w:rFonts w:ascii="Times New Roman" w:hAnsi="Times New Roman" w:hint="default"/>
+          <w:shd w:val="clear" w:color="auto" w:fill="ffffff"/>
+          <w:rtl w:val="0"/>
+          <w:lang w:val="ru-RU"/>
+        </w:rPr>
+        <w:t>Сначала проанализирую сложность работы исходной программы</w:t>
+      </w:r>
+      <w:r>
+        <w:rPr>
+          <w:rFonts w:ascii="Times New Roman" w:hAnsi="Times New Roman"/>
+          <w:shd w:val="clear" w:color="auto" w:fill="ffffff"/>
+          <w:rtl w:val="0"/>
+          <w:lang w:val="ru-RU"/>
+        </w:rPr>
+        <w:t>:</w:t>
+      </w:r>
+    </w:p>
+    <w:p>
+      <w:pPr>
+        <w:pStyle w:val="По умолчанию"/>
+        <w:numPr>
+          <w:ilvl w:val="0"/>
+          <w:numId w:val="4"/>
+        </w:numPr>
+        <w:bidi w:val="0"/>
+        <w:spacing w:before="0" w:after="200" w:line="240" w:lineRule="auto"/>
+        <w:ind w:right="0"/>
+        <w:jc w:val="left"/>
+        <w:rPr>
+          <w:rFonts w:ascii="Times Roman" w:hAnsi="Times Roman" w:hint="default"/>
+          <w:shd w:val="clear" w:color="auto" w:fill="ffffff"/>
+          <w:rtl w:val="0"/>
+          <w:lang w:val="ru-RU"/>
+        </w:rPr>
+      </w:pPr>
+      <w:r>
+        <w:rPr>
+          <w:rFonts w:ascii="Times New Roman" w:hAnsi="Times New Roman" w:hint="default"/>
+          <w:shd w:val="clear" w:color="auto" w:fill="ffffff"/>
+          <w:rtl w:val="0"/>
+          <w:lang w:val="ru-RU"/>
+        </w:rPr>
+        <w:t xml:space="preserve">Считывание </w:t>
+      </w:r>
+      <w:r>
+        <w:rPr>
+          <w:rFonts w:ascii="Times New Roman" w:hAnsi="Times New Roman"/>
+          <w:shd w:val="clear" w:color="auto" w:fill="ffffff"/>
+          <w:rtl w:val="0"/>
+        </w:rPr>
+        <w:t xml:space="preserve">nomin </w:t>
+      </w:r>
+      <w:r>
+        <w:rPr>
+          <w:rFonts w:ascii="Times New Roman" w:hAnsi="Times New Roman" w:hint="default"/>
+          <w:shd w:val="clear" w:color="auto" w:fill="ffffff"/>
+          <w:rtl w:val="0"/>
+        </w:rPr>
+        <w:t xml:space="preserve">и </w:t>
+      </w:r>
+      <w:r>
+        <w:rPr>
+          <w:rFonts w:ascii="Times New Roman" w:hAnsi="Times New Roman"/>
+          <w:shd w:val="clear" w:color="auto" w:fill="ffffff"/>
+          <w:rtl w:val="0"/>
+          <w:lang w:val="en-US"/>
+        </w:rPr>
+        <w:t xml:space="preserve">money </w:t>
+      </w:r>
+      <w:r>
+        <w:rPr>
+          <w:rFonts w:ascii="Times New Roman" w:hAnsi="Times New Roman" w:hint="default"/>
+          <w:shd w:val="clear" w:color="auto" w:fill="ffffff"/>
+          <w:rtl w:val="0"/>
+          <w:lang w:val="ru-RU"/>
+        </w:rPr>
+        <w:t xml:space="preserve">из стандартного ввода имеет временную сложность </w:t>
+      </w:r>
+      <w:r>
+        <w:rPr>
+          <w:rFonts w:ascii="Times New Roman" w:hAnsi="Times New Roman"/>
+          <w:shd w:val="clear" w:color="auto" w:fill="ffffff"/>
+          <w:rtl w:val="0"/>
+        </w:rPr>
+        <w:t>O(1).</w:t>
+      </w:r>
+    </w:p>
+    <w:p>
+      <w:pPr>
+        <w:pStyle w:val="По умолчанию"/>
+        <w:numPr>
+          <w:ilvl w:val="0"/>
+          <w:numId w:val="4"/>
+        </w:numPr>
+        <w:bidi w:val="0"/>
+        <w:spacing w:before="0" w:after="200" w:line="240" w:lineRule="auto"/>
+        <w:ind w:right="0"/>
+        <w:jc w:val="left"/>
+        <w:rPr>
+          <w:rFonts w:ascii="Times Roman" w:hAnsi="Times Roman" w:hint="default"/>
+          <w:shd w:val="clear" w:color="auto" w:fill="ffffff"/>
+          <w:rtl w:val="0"/>
+          <w:lang w:val="ru-RU"/>
+        </w:rPr>
+      </w:pPr>
+      <w:r>
+        <w:rPr>
+          <w:rFonts w:ascii="Times New Roman" w:hAnsi="Times New Roman" w:hint="default"/>
+          <w:shd w:val="clear" w:color="auto" w:fill="ffffff"/>
+          <w:rtl w:val="0"/>
+          <w:lang w:val="ru-RU"/>
+        </w:rPr>
+        <w:t xml:space="preserve">Считывание </w:t>
+      </w:r>
+      <w:r>
+        <w:rPr>
+          <w:rFonts w:ascii="Times New Roman" w:hAnsi="Times New Roman"/>
+          <w:shd w:val="clear" w:color="auto" w:fill="ffffff"/>
+          <w:rtl w:val="0"/>
+          <w:lang w:val="en-US"/>
+        </w:rPr>
+        <w:t xml:space="preserve">amount </w:t>
+      </w:r>
+      <w:r>
+        <w:rPr>
+          <w:rFonts w:ascii="Times New Roman" w:hAnsi="Times New Roman" w:hint="default"/>
+          <w:shd w:val="clear" w:color="auto" w:fill="ffffff"/>
+          <w:rtl w:val="0"/>
+          <w:lang w:val="ru-RU"/>
+        </w:rPr>
+        <w:t xml:space="preserve">из стандартного ввода также имеет временную сложность </w:t>
+      </w:r>
+      <w:r>
+        <w:rPr>
+          <w:rFonts w:ascii="Times New Roman" w:hAnsi="Times New Roman"/>
+          <w:shd w:val="clear" w:color="auto" w:fill="ffffff"/>
+          <w:rtl w:val="0"/>
+        </w:rPr>
+        <w:t>O(1).</w:t>
+      </w:r>
+    </w:p>
+    <w:p>
+      <w:pPr>
+        <w:pStyle w:val="По умолчанию"/>
+        <w:numPr>
+          <w:ilvl w:val="0"/>
+          <w:numId w:val="4"/>
+        </w:numPr>
+        <w:bidi w:val="0"/>
+        <w:spacing w:before="0" w:after="200" w:line="240" w:lineRule="auto"/>
+        <w:ind w:right="0"/>
+        <w:jc w:val="left"/>
+        <w:rPr>
+          <w:rFonts w:ascii="Times Roman" w:hAnsi="Times Roman" w:hint="default"/>
+          <w:shd w:val="clear" w:color="auto" w:fill="ffffff"/>
+          <w:rtl w:val="0"/>
+        </w:rPr>
+      </w:pPr>
+      <w:r>
+        <w:rPr>
+          <w:rFonts w:ascii="Times New Roman" w:hAnsi="Times New Roman" w:hint="default"/>
+          <w:shd w:val="clear" w:color="auto" w:fill="ffffff"/>
+          <w:rtl w:val="0"/>
+        </w:rPr>
+        <w:t xml:space="preserve">Создание вектора </w:t>
+      </w:r>
+      <w:r>
+        <w:rPr>
+          <w:rFonts w:ascii="Times New Roman" w:hAnsi="Times New Roman"/>
+          <w:shd w:val="clear" w:color="auto" w:fill="ffffff"/>
+          <w:rtl w:val="0"/>
+          <w:lang w:val="en-US"/>
+        </w:rPr>
+        <w:t xml:space="preserve">kol_money </w:t>
+      </w:r>
+      <w:r>
+        <w:rPr>
+          <w:rFonts w:ascii="Times New Roman" w:hAnsi="Times New Roman" w:hint="default"/>
+          <w:shd w:val="clear" w:color="auto" w:fill="ffffff"/>
+          <w:rtl w:val="0"/>
+          <w:lang w:val="ru-RU"/>
+        </w:rPr>
+        <w:t xml:space="preserve">размером </w:t>
+      </w:r>
+      <w:r>
+        <w:rPr>
+          <w:rFonts w:ascii="Times New Roman" w:hAnsi="Times New Roman"/>
+          <w:shd w:val="clear" w:color="auto" w:fill="ffffff"/>
+          <w:rtl w:val="0"/>
+        </w:rPr>
+        <w:t xml:space="preserve">nomin </w:t>
+      </w:r>
+      <w:r>
+        <w:rPr>
+          <w:rFonts w:ascii="Times New Roman" w:hAnsi="Times New Roman" w:hint="default"/>
+          <w:shd w:val="clear" w:color="auto" w:fill="ffffff"/>
+          <w:rtl w:val="0"/>
+          <w:lang w:val="ru-RU"/>
+        </w:rPr>
+        <w:t xml:space="preserve">имеет временную сложность </w:t>
+      </w:r>
+      <w:r>
+        <w:rPr>
+          <w:rFonts w:ascii="Times New Roman" w:hAnsi="Times New Roman"/>
+          <w:shd w:val="clear" w:color="auto" w:fill="ffffff"/>
+          <w:rtl w:val="0"/>
+          <w:lang w:val="fr-FR"/>
+        </w:rPr>
+        <w:t>O(nomin).</w:t>
+      </w:r>
+    </w:p>
+    <w:p>
+      <w:pPr>
+        <w:pStyle w:val="По умолчанию"/>
+        <w:bidi w:val="0"/>
+        <w:spacing w:before="0" w:after="200" w:line="240" w:lineRule="auto"/>
+        <w:ind w:left="393" w:right="0" w:firstLine="0"/>
+        <w:jc w:val="left"/>
+        <w:rPr>
+          <w:rFonts w:ascii="Times New Roman" w:cs="Times New Roman" w:hAnsi="Times New Roman" w:eastAsia="Times New Roman"/>
+          <w:shd w:val="clear" w:color="auto" w:fill="ffffff"/>
+          <w:rtl w:val="0"/>
+        </w:rPr>
+      </w:pPr>
+      <w:r>
+        <w:rPr>
+          <w:rFonts w:ascii="Times New Roman" w:hAnsi="Times New Roman" w:hint="default"/>
+          <w:shd w:val="clear" w:color="auto" w:fill="ffffff"/>
+          <w:rtl w:val="0"/>
+          <w:lang w:val="ru-RU"/>
+        </w:rPr>
+        <w:t>Основной цикл выполняется до тех пор</w:t>
+      </w:r>
+      <w:r>
+        <w:rPr>
+          <w:rFonts w:ascii="Times New Roman" w:hAnsi="Times New Roman"/>
+          <w:shd w:val="clear" w:color="auto" w:fill="ffffff"/>
+          <w:rtl w:val="0"/>
+        </w:rPr>
+        <w:t xml:space="preserve">, </w:t>
+      </w:r>
+      <w:r>
+        <w:rPr>
+          <w:rFonts w:ascii="Times New Roman" w:hAnsi="Times New Roman" w:hint="default"/>
+          <w:shd w:val="clear" w:color="auto" w:fill="ffffff"/>
+          <w:rtl w:val="0"/>
+        </w:rPr>
+        <w:t xml:space="preserve">пока </w:t>
+      </w:r>
+      <w:r>
+        <w:rPr>
+          <w:rFonts w:ascii="Times New Roman" w:hAnsi="Times New Roman"/>
+          <w:shd w:val="clear" w:color="auto" w:fill="ffffff"/>
+          <w:rtl w:val="0"/>
+          <w:lang w:val="en-US"/>
+        </w:rPr>
+        <w:t xml:space="preserve">amount </w:t>
+      </w:r>
+      <w:r>
+        <w:rPr>
+          <w:rFonts w:ascii="Times New Roman" w:hAnsi="Times New Roman" w:hint="default"/>
+          <w:shd w:val="clear" w:color="auto" w:fill="ffffff"/>
+          <w:rtl w:val="0"/>
+          <w:lang w:val="ru-RU"/>
+        </w:rPr>
+        <w:t xml:space="preserve">не станет равным </w:t>
+      </w:r>
+      <w:r>
+        <w:rPr>
+          <w:rFonts w:ascii="Times New Roman" w:hAnsi="Times New Roman"/>
+          <w:shd w:val="clear" w:color="auto" w:fill="ffffff"/>
+          <w:rtl w:val="0"/>
+        </w:rPr>
+        <w:t xml:space="preserve">0. </w:t>
+      </w:r>
+      <w:r>
+        <w:rPr>
+          <w:rFonts w:ascii="Times New Roman" w:hAnsi="Times New Roman" w:hint="default"/>
+          <w:shd w:val="clear" w:color="auto" w:fill="ffffff"/>
+          <w:rtl w:val="0"/>
+          <w:lang w:val="ru-RU"/>
+        </w:rPr>
+        <w:t>В каждой итерации происходит следующее</w:t>
+      </w:r>
+      <w:r>
+        <w:rPr>
+          <w:rFonts w:ascii="Times New Roman" w:hAnsi="Times New Roman"/>
+          <w:shd w:val="clear" w:color="auto" w:fill="ffffff"/>
+          <w:rtl w:val="0"/>
+        </w:rPr>
+        <w:t>:</w:t>
+      </w:r>
+    </w:p>
+    <w:p>
+      <w:pPr>
+        <w:pStyle w:val="По умолчанию"/>
+        <w:numPr>
+          <w:ilvl w:val="0"/>
+          <w:numId w:val="4"/>
+        </w:numPr>
+        <w:bidi w:val="0"/>
+        <w:spacing w:before="0" w:after="200" w:line="240" w:lineRule="auto"/>
+        <w:ind w:right="0"/>
+        <w:jc w:val="left"/>
+        <w:rPr>
+          <w:rFonts w:ascii="Times Roman" w:hAnsi="Times Roman" w:hint="default"/>
+          <w:shd w:val="clear" w:color="auto" w:fill="ffffff"/>
+          <w:rtl w:val="0"/>
+          <w:lang w:val="ru-RU"/>
+        </w:rPr>
+      </w:pPr>
+      <w:r>
+        <w:rPr>
+          <w:rFonts w:ascii="Times New Roman" w:hAnsi="Times New Roman" w:hint="default"/>
+          <w:shd w:val="clear" w:color="auto" w:fill="ffffff"/>
+          <w:rtl w:val="0"/>
+          <w:lang w:val="ru-RU"/>
+        </w:rPr>
+        <w:t xml:space="preserve">Возведение в степень </w:t>
+      </w:r>
+      <w:r>
+        <w:rPr>
+          <w:rFonts w:ascii="Times New Roman" w:hAnsi="Times New Roman"/>
+          <w:shd w:val="clear" w:color="auto" w:fill="ffffff"/>
+          <w:rtl w:val="0"/>
+          <w:lang w:val="en-US"/>
+        </w:rPr>
+        <w:t xml:space="preserve">money^(nomin - 1) </w:t>
+      </w:r>
+      <w:r>
+        <w:rPr>
+          <w:rFonts w:ascii="Times New Roman" w:hAnsi="Times New Roman" w:hint="default"/>
+          <w:shd w:val="clear" w:color="auto" w:fill="ffffff"/>
+          <w:rtl w:val="0"/>
+          <w:lang w:val="ru-RU"/>
+        </w:rPr>
+        <w:t xml:space="preserve">с использованием </w:t>
+      </w:r>
+      <w:r>
+        <w:rPr>
+          <w:rFonts w:ascii="Times New Roman" w:hAnsi="Times New Roman"/>
+          <w:shd w:val="clear" w:color="auto" w:fill="ffffff"/>
+          <w:rtl w:val="0"/>
+          <w:lang w:val="en-US"/>
+        </w:rPr>
+        <w:t xml:space="preserve">pow, </w:t>
+      </w:r>
+      <w:r>
+        <w:rPr>
+          <w:rFonts w:ascii="Times New Roman" w:hAnsi="Times New Roman" w:hint="default"/>
+          <w:shd w:val="clear" w:color="auto" w:fill="ffffff"/>
+          <w:rtl w:val="0"/>
+          <w:lang w:val="ru-RU"/>
+        </w:rPr>
+        <w:t xml:space="preserve">что имеет временную сложность </w:t>
+      </w:r>
+      <w:r>
+        <w:rPr>
+          <w:rFonts w:ascii="Times New Roman" w:hAnsi="Times New Roman"/>
+          <w:shd w:val="clear" w:color="auto" w:fill="ffffff"/>
+          <w:rtl w:val="0"/>
+          <w:lang w:val="en-US"/>
+        </w:rPr>
+        <w:t xml:space="preserve">O(log(money)) </w:t>
+      </w:r>
+      <w:r>
+        <w:rPr>
+          <w:rFonts w:ascii="Times New Roman" w:hAnsi="Times New Roman" w:hint="default"/>
+          <w:shd w:val="clear" w:color="auto" w:fill="ffffff"/>
+          <w:rtl w:val="0"/>
+        </w:rPr>
+        <w:t>в среднем</w:t>
+      </w:r>
+      <w:r>
+        <w:rPr>
+          <w:rFonts w:ascii="Times New Roman" w:hAnsi="Times New Roman"/>
+          <w:shd w:val="clear" w:color="auto" w:fill="ffffff"/>
+          <w:rtl w:val="0"/>
+        </w:rPr>
+        <w:t>.</w:t>
+      </w:r>
+    </w:p>
+    <w:p>
+      <w:pPr>
+        <w:pStyle w:val="По умолчанию"/>
+        <w:numPr>
+          <w:ilvl w:val="0"/>
+          <w:numId w:val="4"/>
+        </w:numPr>
+        <w:bidi w:val="0"/>
+        <w:spacing w:before="0" w:after="200" w:line="240" w:lineRule="auto"/>
+        <w:ind w:right="0"/>
+        <w:jc w:val="left"/>
+        <w:rPr>
+          <w:rFonts w:ascii="Times Roman" w:hAnsi="Times Roman" w:hint="default"/>
+          <w:shd w:val="clear" w:color="auto" w:fill="ffffff"/>
+          <w:rtl w:val="0"/>
+          <w:lang w:val="ru-RU"/>
+        </w:rPr>
+      </w:pPr>
+      <w:r>
+        <w:rPr>
+          <w:rFonts w:ascii="Times New Roman" w:hAnsi="Times New Roman" w:hint="default"/>
+          <w:shd w:val="clear" w:color="auto" w:fill="ffffff"/>
+          <w:rtl w:val="0"/>
+          <w:lang w:val="ru-RU"/>
+        </w:rPr>
+        <w:t xml:space="preserve">Вычитание этой степени из </w:t>
+      </w:r>
+      <w:r>
+        <w:rPr>
+          <w:rFonts w:ascii="Times New Roman" w:hAnsi="Times New Roman"/>
+          <w:shd w:val="clear" w:color="auto" w:fill="ffffff"/>
+          <w:rtl w:val="0"/>
+          <w:lang w:val="en-US"/>
+        </w:rPr>
+        <w:t>amount.</w:t>
+      </w:r>
+    </w:p>
+    <w:p>
+      <w:pPr>
+        <w:pStyle w:val="По умолчанию"/>
+        <w:numPr>
+          <w:ilvl w:val="0"/>
+          <w:numId w:val="4"/>
+        </w:numPr>
+        <w:bidi w:val="0"/>
+        <w:spacing w:before="0" w:after="200" w:line="240" w:lineRule="auto"/>
+        <w:ind w:right="0"/>
+        <w:jc w:val="left"/>
+        <w:rPr>
+          <w:rFonts w:ascii="Times Roman" w:hAnsi="Times Roman" w:hint="default"/>
+          <w:shd w:val="clear" w:color="auto" w:fill="ffffff"/>
+          <w:rtl w:val="0"/>
+          <w:lang w:val="ru-RU"/>
+        </w:rPr>
+      </w:pPr>
+      <w:r>
+        <w:rPr>
+          <w:rFonts w:ascii="Times New Roman" w:hAnsi="Times New Roman" w:hint="default"/>
+          <w:shd w:val="clear" w:color="auto" w:fill="ffffff"/>
+          <w:rtl w:val="0"/>
+          <w:lang w:val="ru-RU"/>
+        </w:rPr>
+        <w:t xml:space="preserve">Инкрементация соответствующего элемента </w:t>
+      </w:r>
+      <w:r>
+        <w:rPr>
+          <w:rFonts w:ascii="Times New Roman" w:hAnsi="Times New Roman"/>
+          <w:shd w:val="clear" w:color="auto" w:fill="ffffff"/>
+          <w:rtl w:val="0"/>
+          <w:lang w:val="en-US"/>
+        </w:rPr>
+        <w:t>kol_money.</w:t>
+      </w:r>
+    </w:p>
+    <w:p>
+      <w:pPr>
+        <w:pStyle w:val="По умолчанию"/>
+        <w:numPr>
+          <w:ilvl w:val="0"/>
+          <w:numId w:val="4"/>
+        </w:numPr>
+        <w:bidi w:val="0"/>
+        <w:spacing w:before="0" w:after="200" w:line="240" w:lineRule="auto"/>
+        <w:ind w:right="0"/>
+        <w:jc w:val="left"/>
+        <w:rPr>
+          <w:rFonts w:ascii="Times Roman" w:hAnsi="Times Roman" w:hint="default"/>
+          <w:shd w:val="clear" w:color="auto" w:fill="ffffff"/>
+          <w:rtl w:val="0"/>
+        </w:rPr>
+      </w:pPr>
+      <w:r>
+        <w:rPr>
+          <w:rFonts w:ascii="Times New Roman" w:hAnsi="Times New Roman" w:hint="default"/>
+          <w:shd w:val="clear" w:color="auto" w:fill="ffffff"/>
+          <w:rtl w:val="0"/>
+        </w:rPr>
+        <w:t>После завершения основного цикла</w:t>
+      </w:r>
+      <w:r>
+        <w:rPr>
+          <w:rFonts w:ascii="Times New Roman" w:hAnsi="Times New Roman"/>
+          <w:shd w:val="clear" w:color="auto" w:fill="ffffff"/>
+          <w:rtl w:val="0"/>
+        </w:rPr>
+        <w:t xml:space="preserve">, </w:t>
+      </w:r>
+      <w:r>
+        <w:rPr>
+          <w:rFonts w:ascii="Times New Roman" w:hAnsi="Times New Roman" w:hint="default"/>
+          <w:shd w:val="clear" w:color="auto" w:fill="ffffff"/>
+          <w:rtl w:val="0"/>
+          <w:lang w:val="ru-RU"/>
+        </w:rPr>
+        <w:t>выполняется цикл для вывода результатов</w:t>
+      </w:r>
+      <w:r>
+        <w:rPr>
+          <w:rFonts w:ascii="Times New Roman" w:hAnsi="Times New Roman"/>
+          <w:shd w:val="clear" w:color="auto" w:fill="ffffff"/>
+          <w:rtl w:val="0"/>
+        </w:rPr>
+        <w:t xml:space="preserve">, </w:t>
+      </w:r>
+      <w:r>
+        <w:rPr>
+          <w:rFonts w:ascii="Times New Roman" w:hAnsi="Times New Roman" w:hint="default"/>
+          <w:shd w:val="clear" w:color="auto" w:fill="ffffff"/>
+          <w:rtl w:val="0"/>
+          <w:lang w:val="ru-RU"/>
+        </w:rPr>
+        <w:t xml:space="preserve">который имеет временную сложность </w:t>
+      </w:r>
+      <w:r>
+        <w:rPr>
+          <w:rFonts w:ascii="Times New Roman" w:hAnsi="Times New Roman"/>
+          <w:shd w:val="clear" w:color="auto" w:fill="ffffff"/>
+          <w:rtl w:val="0"/>
+          <w:lang w:val="fr-FR"/>
+        </w:rPr>
+        <w:t>O(nomin).</w:t>
+      </w:r>
+    </w:p>
+    <w:p>
+      <w:pPr>
+        <w:pStyle w:val="По умолчанию"/>
+        <w:bidi w:val="0"/>
+        <w:spacing w:before="0" w:after="200" w:line="240" w:lineRule="auto"/>
+        <w:ind w:left="0" w:right="0" w:firstLine="0"/>
+        <w:jc w:val="left"/>
+        <w:rPr>
+          <w:rFonts w:ascii="Times New Roman" w:cs="Times New Roman" w:hAnsi="Times New Roman" w:eastAsia="Times New Roman"/>
+          <w:shd w:val="clear" w:color="auto" w:fill="ffffff"/>
+          <w:rtl w:val="0"/>
+        </w:rPr>
+      </w:pPr>
+      <w:r>
+        <w:rPr>
+          <w:rFonts w:ascii="Times New Roman" w:hAnsi="Times New Roman" w:hint="default"/>
+          <w:shd w:val="clear" w:color="auto" w:fill="ffffff"/>
+          <w:rtl w:val="0"/>
+          <w:lang w:val="ru-RU"/>
+        </w:rPr>
+        <w:t>Исходя из вышеперечисленного</w:t>
+      </w:r>
+      <w:r>
+        <w:rPr>
+          <w:rFonts w:ascii="Times New Roman" w:hAnsi="Times New Roman"/>
+          <w:shd w:val="clear" w:color="auto" w:fill="ffffff"/>
+          <w:rtl w:val="0"/>
+          <w:lang w:val="ru-RU"/>
+        </w:rPr>
+        <w:t>:</w:t>
+      </w:r>
+    </w:p>
+    <w:p>
+      <w:pPr>
+        <w:pStyle w:val="По умолчанию"/>
+        <w:bidi w:val="0"/>
+        <w:spacing w:before="0" w:after="200" w:line="240" w:lineRule="auto"/>
+        <w:ind w:left="0" w:right="0" w:firstLine="0"/>
+        <w:jc w:val="left"/>
+        <w:rPr>
+          <w:rFonts w:ascii="Times New Roman" w:cs="Times New Roman" w:hAnsi="Times New Roman" w:eastAsia="Times New Roman"/>
+          <w:shd w:val="clear" w:color="auto" w:fill="ffffff"/>
+          <w:rtl w:val="0"/>
+        </w:rPr>
+      </w:pPr>
+      <w:r>
+        <w:rPr>
+          <w:rFonts w:ascii="Times New Roman" w:hAnsi="Times New Roman" w:hint="default"/>
+          <w:shd w:val="clear" w:color="auto" w:fill="ffffff"/>
+          <w:rtl w:val="0"/>
+          <w:lang w:val="ru-RU"/>
+        </w:rPr>
+        <w:t>Итак</w:t>
+      </w:r>
+      <w:r>
+        <w:rPr>
+          <w:rFonts w:ascii="Times New Roman" w:hAnsi="Times New Roman"/>
+          <w:shd w:val="clear" w:color="auto" w:fill="ffffff"/>
+          <w:rtl w:val="0"/>
+        </w:rPr>
+        <w:t xml:space="preserve">, </w:t>
+      </w:r>
+      <w:r>
+        <w:rPr>
+          <w:rFonts w:ascii="Times New Roman" w:hAnsi="Times New Roman" w:hint="default"/>
+          <w:shd w:val="clear" w:color="auto" w:fill="ffffff"/>
+          <w:rtl w:val="0"/>
+          <w:lang w:val="ru-RU"/>
+        </w:rPr>
+        <w:t xml:space="preserve">для маленьких и фиксированных значений </w:t>
+      </w:r>
+      <w:r>
+        <w:rPr>
+          <w:rFonts w:ascii="Times New Roman" w:hAnsi="Times New Roman"/>
+          <w:shd w:val="clear" w:color="auto" w:fill="ffffff"/>
+          <w:rtl w:val="0"/>
+        </w:rPr>
+        <w:t xml:space="preserve">nomin </w:t>
+      </w:r>
+      <w:r>
+        <w:rPr>
+          <w:rFonts w:ascii="Times New Roman" w:hAnsi="Times New Roman" w:hint="default"/>
+          <w:shd w:val="clear" w:color="auto" w:fill="ffffff"/>
+          <w:rtl w:val="0"/>
+        </w:rPr>
+        <w:t xml:space="preserve">и </w:t>
+      </w:r>
+      <w:r>
+        <w:rPr>
+          <w:rFonts w:ascii="Times New Roman" w:hAnsi="Times New Roman"/>
+          <w:shd w:val="clear" w:color="auto" w:fill="ffffff"/>
+          <w:rtl w:val="0"/>
+          <w:lang w:val="en-US"/>
+        </w:rPr>
+        <w:t xml:space="preserve">money, </w:t>
+      </w:r>
+      <w:r>
+        <w:rPr>
+          <w:rFonts w:ascii="Times New Roman" w:hAnsi="Times New Roman" w:hint="default"/>
+          <w:shd w:val="clear" w:color="auto" w:fill="ffffff"/>
+          <w:rtl w:val="0"/>
+          <w:lang w:val="ru-RU"/>
+        </w:rPr>
+        <w:t xml:space="preserve">алгоритм имеет временную сложность </w:t>
+      </w:r>
+      <w:r>
+        <w:rPr>
+          <w:rFonts w:ascii="Times New Roman" w:hAnsi="Times New Roman"/>
+          <w:shd w:val="clear" w:color="auto" w:fill="ffffff"/>
+          <w:rtl w:val="0"/>
+        </w:rPr>
+        <w:t xml:space="preserve">O(1). </w:t>
+      </w:r>
+      <w:r>
+        <w:rPr>
+          <w:rFonts w:ascii="Times New Roman" w:hAnsi="Times New Roman" w:hint="default"/>
+          <w:shd w:val="clear" w:color="auto" w:fill="ffffff"/>
+          <w:rtl w:val="0"/>
+        </w:rPr>
+        <w:t xml:space="preserve">Для больших значений </w:t>
+      </w:r>
+      <w:r>
+        <w:rPr>
+          <w:rFonts w:ascii="Times New Roman" w:hAnsi="Times New Roman"/>
+          <w:shd w:val="clear" w:color="auto" w:fill="ffffff"/>
+          <w:rtl w:val="0"/>
+          <w:lang w:val="en-US"/>
+        </w:rPr>
+        <w:t xml:space="preserve">money, </w:t>
+      </w:r>
+      <w:r>
+        <w:rPr>
+          <w:rFonts w:ascii="Times New Roman" w:hAnsi="Times New Roman" w:hint="default"/>
+          <w:shd w:val="clear" w:color="auto" w:fill="ffffff"/>
+          <w:rtl w:val="0"/>
+          <w:lang w:val="ru-RU"/>
+        </w:rPr>
+        <w:t xml:space="preserve">алгоритм имеет временную сложность </w:t>
+      </w:r>
+      <w:r>
+        <w:rPr>
+          <w:rFonts w:ascii="Times New Roman" w:hAnsi="Times New Roman"/>
+          <w:shd w:val="clear" w:color="auto" w:fill="ffffff"/>
+          <w:rtl w:val="0"/>
+          <w:lang w:val="en-US"/>
+        </w:rPr>
+        <w:t>O(log(money)).</w:t>
+      </w:r>
+      <w:r>
+        <w:rPr>
+          <w:rFonts w:ascii="Times New Roman" w:cs="Times New Roman" w:hAnsi="Times New Roman" w:eastAsia="Times New Roman"/>
+          <w:shd w:val="clear" w:color="auto" w:fill="ffffff"/>
+          <w:rtl w:val="0"/>
+        </w:rPr>
+        <w:drawing xmlns:a="http://schemas.openxmlformats.org/drawingml/2006/main">
+          <wp:anchor distT="152400" distB="152400" distL="152400" distR="152400" simplePos="0" relativeHeight="251660288" behindDoc="0" locked="0" layoutInCell="1" allowOverlap="1">
+            <wp:simplePos x="0" y="0"/>
+            <wp:positionH relativeFrom="margin">
+              <wp:posOffset>-6350</wp:posOffset>
+            </wp:positionH>
+            <wp:positionV relativeFrom="line">
+              <wp:posOffset>317500</wp:posOffset>
+            </wp:positionV>
+            <wp:extent cx="6120057" cy="3672034"/>
+            <wp:effectExtent l="0" t="0" r="0" b="0"/>
+            <wp:wrapThrough wrapText="bothSides" distL="152400" distR="152400">
+              <wp:wrapPolygon edited="1">
+                <wp:start x="0" y="0"/>
+                <wp:lineTo x="21600" y="0"/>
+                <wp:lineTo x="21600" y="21600"/>
+                <wp:lineTo x="0" y="21600"/>
+                <wp:lineTo x="0" y="0"/>
+              </wp:wrapPolygon>
+            </wp:wrapThrough>
+            <wp:docPr id="1073741826" name="officeArt object" descr="Figure_1.png"/>
+            <wp:cNvGraphicFramePr/>
+            <a:graphic xmlns:a="http://schemas.openxmlformats.org/drawingml/2006/main">
+              <a:graphicData uri="http://schemas.openxmlformats.org/drawingml/2006/picture">
+                <pic:pic xmlns:pic="http://schemas.openxmlformats.org/drawingml/2006/picture">
+                  <pic:nvPicPr>
+                    <pic:cNvPr id="1073741826" name="Figure_1.png" descr="Figure_1.png"/>
+                    <pic:cNvPicPr>
+                      <a:picLocks noChangeAspect="1"/>
+                    </pic:cNvPicPr>
+                  </pic:nvPicPr>
+                  <pic:blipFill>
+                    <a:blip r:embed="rId7">
+                      <a:extLst/>
+                    </a:blip>
+                    <a:stretch>
+                      <a:fillRect/>
+                    </a:stretch>
+                  </pic:blipFill>
+                  <pic:spPr>
+                    <a:xfrm>
+                      <a:off x="0" y="0"/>
+                      <a:ext cx="6120057" cy="3672034"/>
+                    </a:xfrm>
+                    <a:prstGeom prst="rect">
+                      <a:avLst/>
+                    </a:prstGeom>
+                    <a:ln w="12700" cap="flat">
+                      <a:noFill/>
+                      <a:miter lim="400000"/>
+                    </a:ln>
+                    <a:effectLst/>
+                  </pic:spPr>
+                </pic:pic>
+              </a:graphicData>
+            </a:graphic>
+          </wp:anchor>
+        </w:drawing>
+      </w:r>
+    </w:p>
+    <w:p>
+      <w:pPr>
+        <w:pStyle w:val="По умолчанию"/>
+        <w:bidi w:val="0"/>
+        <w:spacing w:before="0" w:after="200" w:line="240" w:lineRule="auto"/>
+        <w:ind w:left="0" w:right="0" w:firstLine="0"/>
+        <w:jc w:val="left"/>
+        <w:rPr>
+          <w:rFonts w:ascii="Times New Roman" w:cs="Times New Roman" w:hAnsi="Times New Roman" w:eastAsia="Times New Roman"/>
+          <w:shd w:val="clear" w:color="auto" w:fill="ffffff"/>
+          <w:rtl w:val="0"/>
+        </w:rPr>
+      </w:pPr>
+      <w:r>
+        <w:rPr>
+          <w:rFonts w:ascii="Times New Roman" w:hAnsi="Times New Roman" w:hint="default"/>
+          <w:shd w:val="clear" w:color="auto" w:fill="ffffff"/>
+          <w:rtl w:val="0"/>
+          <w:lang w:val="ru-RU"/>
+        </w:rPr>
+        <w:t xml:space="preserve">Рисунок </w:t>
+      </w:r>
+      <w:r>
+        <w:rPr>
+          <w:rFonts w:ascii="Times New Roman" w:hAnsi="Times New Roman"/>
+          <w:shd w:val="clear" w:color="auto" w:fill="ffffff"/>
+          <w:rtl w:val="0"/>
+          <w:lang w:val="ru-RU"/>
+        </w:rPr>
+        <w:t xml:space="preserve">1 - </w:t>
+      </w:r>
+      <w:r>
+        <w:rPr>
+          <w:rFonts w:ascii="Times New Roman" w:hAnsi="Times New Roman" w:hint="default"/>
+          <w:shd w:val="clear" w:color="auto" w:fill="ffffff"/>
+          <w:rtl w:val="0"/>
+          <w:lang w:val="ru-RU"/>
+        </w:rPr>
+        <w:t>График времени работы программы в зависимости от входных данных</w:t>
+      </w:r>
+    </w:p>
+    <w:p>
+      <w:pPr>
+        <w:pStyle w:val="По умолчанию"/>
+        <w:bidi w:val="0"/>
+        <w:spacing w:before="0" w:after="200" w:line="240" w:lineRule="auto"/>
+        <w:ind w:left="0" w:right="0" w:firstLine="0"/>
+        <w:jc w:val="left"/>
+        <w:rPr>
+          <w:rFonts w:ascii="Times New Roman" w:cs="Times New Roman" w:hAnsi="Times New Roman" w:eastAsia="Times New Roman"/>
+          <w:shd w:val="clear" w:color="auto" w:fill="ffffff"/>
+          <w:rtl w:val="0"/>
+        </w:rPr>
+      </w:pPr>
+      <w:r>
+        <w:rPr>
+          <w:rFonts w:ascii="Times New Roman" w:hAnsi="Times New Roman" w:hint="default"/>
+          <w:shd w:val="clear" w:color="auto" w:fill="ffffff"/>
+          <w:rtl w:val="0"/>
+          <w:lang w:val="ru-RU"/>
+        </w:rPr>
+        <w:t>На графике представлена примерная логарифмическая сложность</w:t>
+      </w:r>
+      <w:r>
+        <w:rPr>
+          <w:rFonts w:ascii="Times New Roman" w:hAnsi="Times New Roman"/>
+          <w:shd w:val="clear" w:color="auto" w:fill="ffffff"/>
+          <w:rtl w:val="0"/>
+          <w:lang w:val="ru-RU"/>
+        </w:rPr>
+        <w:t xml:space="preserve">, </w:t>
+      </w:r>
+      <w:r>
+        <w:rPr>
+          <w:rFonts w:ascii="Times New Roman" w:hAnsi="Times New Roman" w:hint="default"/>
+          <w:shd w:val="clear" w:color="auto" w:fill="ffffff"/>
+          <w:rtl w:val="0"/>
+          <w:lang w:val="ru-RU"/>
+        </w:rPr>
+        <w:t>так как алгоритм работы также зависит от исходного номинала и его степеней</w:t>
+      </w:r>
+      <w:r>
+        <w:rPr>
+          <w:rFonts w:ascii="Times New Roman" w:hAnsi="Times New Roman"/>
+          <w:shd w:val="clear" w:color="auto" w:fill="ffffff"/>
+          <w:rtl w:val="0"/>
+          <w:lang w:val="ru-RU"/>
+        </w:rPr>
+        <w:t xml:space="preserve">, </w:t>
+      </w:r>
+      <w:r>
+        <w:rPr>
+          <w:rFonts w:ascii="Times New Roman" w:hAnsi="Times New Roman" w:hint="default"/>
+          <w:shd w:val="clear" w:color="auto" w:fill="ffffff"/>
+          <w:rtl w:val="0"/>
+          <w:lang w:val="ru-RU"/>
+        </w:rPr>
+        <w:t>поэтому есть небольшой разброс в точках</w:t>
+      </w:r>
+      <w:r>
+        <w:rPr>
+          <w:rFonts w:ascii="Times New Roman" w:hAnsi="Times New Roman"/>
+          <w:shd w:val="clear" w:color="auto" w:fill="ffffff"/>
+          <w:rtl w:val="0"/>
+          <w:lang w:val="ru-RU"/>
         </w:rPr>
         <w:t>.</w:t>
       </w:r>
@@ -3650,6 +4544,262 @@
     <w:abstractNumId w:val="0"/>
     <w:lvlOverride w:ilvl="0">
       <w:startOverride w:val="1"/>
+    </w:lvlOverride>
+  </w:num>
+  <w:num w:numId="4">
+    <w:abstractNumId w:val="0"/>
+    <w:lvlOverride w:ilvl="0">
+      <w:startOverride w:val="1"/>
+      <w:lvl w:ilvl="0">
+        <w:start w:val="1"/>
+        <w:numFmt w:val="decimal"/>
+        <w:suff w:val="tab"/>
+        <w:lvlText w:val="%1."/>
+        <w:lvlJc w:val="left"/>
+        <w:pPr>
+          <w:ind w:left="393" w:hanging="393"/>
+        </w:pPr>
+        <w:rPr>
+          <w:rFonts w:hAnsi="Arial Unicode MS"/>
+          <w:caps w:val="0"/>
+          <w:smallCaps w:val="0"/>
+          <w:strike w:val="0"/>
+          <w:dstrike w:val="0"/>
+          <w:outline w:val="0"/>
+          <w:emboss w:val="0"/>
+          <w:imprint w:val="0"/>
+          <w:spacing w:val="0"/>
+          <w:w w:val="100"/>
+          <w:kern w:val="0"/>
+          <w:position w:val="0"/>
+          <w:highlight w:val="none"/>
+          <w:vertAlign w:val="baseline"/>
+        </w:rPr>
+      </w:lvl>
+    </w:lvlOverride>
+    <w:lvlOverride w:ilvl="1">
+      <w:lvl w:ilvl="1">
+        <w:start w:val="1"/>
+        <w:numFmt w:val="decimal"/>
+        <w:suff w:val="tab"/>
+        <w:lvlText w:val="%2."/>
+        <w:lvlJc w:val="left"/>
+        <w:pPr>
+          <w:ind w:left="753" w:hanging="393"/>
+        </w:pPr>
+        <w:rPr>
+          <w:rFonts w:hAnsi="Arial Unicode MS"/>
+          <w:caps w:val="0"/>
+          <w:smallCaps w:val="0"/>
+          <w:strike w:val="0"/>
+          <w:dstrike w:val="0"/>
+          <w:outline w:val="0"/>
+          <w:emboss w:val="0"/>
+          <w:imprint w:val="0"/>
+          <w:spacing w:val="0"/>
+          <w:w w:val="100"/>
+          <w:kern w:val="0"/>
+          <w:position w:val="0"/>
+          <w:highlight w:val="none"/>
+          <w:vertAlign w:val="baseline"/>
+        </w:rPr>
+      </w:lvl>
+    </w:lvlOverride>
+    <w:lvlOverride w:ilvl="2">
+      <w:lvl w:ilvl="2">
+        <w:start w:val="1"/>
+        <w:numFmt w:val="decimal"/>
+        <w:suff w:val="tab"/>
+        <w:lvlText w:val="%3."/>
+        <w:lvlJc w:val="left"/>
+        <w:pPr>
+          <w:ind w:left="1113" w:hanging="393"/>
+        </w:pPr>
+        <w:rPr>
+          <w:rFonts w:hAnsi="Arial Unicode MS"/>
+          <w:caps w:val="0"/>
+          <w:smallCaps w:val="0"/>
+          <w:strike w:val="0"/>
+          <w:dstrike w:val="0"/>
+          <w:outline w:val="0"/>
+          <w:emboss w:val="0"/>
+          <w:imprint w:val="0"/>
+          <w:spacing w:val="0"/>
+          <w:w w:val="100"/>
+          <w:kern w:val="0"/>
+          <w:position w:val="0"/>
+          <w:highlight w:val="none"/>
+          <w:vertAlign w:val="baseline"/>
+        </w:rPr>
+      </w:lvl>
+    </w:lvlOverride>
+    <w:lvlOverride w:ilvl="3">
+      <w:lvl w:ilvl="3">
+        <w:start w:val="1"/>
+        <w:numFmt w:val="decimal"/>
+        <w:suff w:val="tab"/>
+        <w:lvlText w:val="%4."/>
+        <w:lvlJc w:val="left"/>
+        <w:pPr>
+          <w:ind w:left="1473" w:hanging="393"/>
+        </w:pPr>
+        <w:rPr>
+          <w:rFonts w:hAnsi="Arial Unicode MS"/>
+          <w:caps w:val="0"/>
+          <w:smallCaps w:val="0"/>
+          <w:strike w:val="0"/>
+          <w:dstrike w:val="0"/>
+          <w:outline w:val="0"/>
+          <w:emboss w:val="0"/>
+          <w:imprint w:val="0"/>
+          <w:spacing w:val="0"/>
+          <w:w w:val="100"/>
+          <w:kern w:val="0"/>
+          <w:position w:val="0"/>
+          <w:highlight w:val="none"/>
+          <w:vertAlign w:val="baseline"/>
+        </w:rPr>
+      </w:lvl>
+    </w:lvlOverride>
+    <w:lvlOverride w:ilvl="4">
+      <w:lvl w:ilvl="4">
+        <w:start w:val="1"/>
+        <w:numFmt w:val="decimal"/>
+        <w:suff w:val="tab"/>
+        <w:lvlText w:val="%5."/>
+        <w:lvlJc w:val="left"/>
+        <w:pPr>
+          <w:ind w:left="1833" w:hanging="393"/>
+        </w:pPr>
+        <w:rPr>
+          <w:rFonts w:hAnsi="Arial Unicode MS"/>
+          <w:caps w:val="0"/>
+          <w:smallCaps w:val="0"/>
+          <w:strike w:val="0"/>
+          <w:dstrike w:val="0"/>
+          <w:outline w:val="0"/>
+          <w:emboss w:val="0"/>
+          <w:imprint w:val="0"/>
+          <w:spacing w:val="0"/>
+          <w:w w:val="100"/>
+          <w:kern w:val="0"/>
+          <w:position w:val="0"/>
+          <w:highlight w:val="none"/>
+          <w:vertAlign w:val="baseline"/>
+        </w:rPr>
+      </w:lvl>
+    </w:lvlOverride>
+    <w:lvlOverride w:ilvl="5">
+      <w:lvl w:ilvl="5">
+        <w:start w:val="1"/>
+        <w:numFmt w:val="decimal"/>
+        <w:suff w:val="tab"/>
+        <w:lvlText w:val="%6."/>
+        <w:lvlJc w:val="left"/>
+        <w:pPr>
+          <w:ind w:left="2193" w:hanging="393"/>
+        </w:pPr>
+        <w:rPr>
+          <w:rFonts w:hAnsi="Arial Unicode MS"/>
+          <w:caps w:val="0"/>
+          <w:smallCaps w:val="0"/>
+          <w:strike w:val="0"/>
+          <w:dstrike w:val="0"/>
+          <w:outline w:val="0"/>
+          <w:emboss w:val="0"/>
+          <w:imprint w:val="0"/>
+          <w:spacing w:val="0"/>
+          <w:w w:val="100"/>
+          <w:kern w:val="0"/>
+          <w:position w:val="0"/>
+          <w:highlight w:val="none"/>
+          <w:vertAlign w:val="baseline"/>
+        </w:rPr>
+      </w:lvl>
+    </w:lvlOverride>
+    <w:lvlOverride w:ilvl="6">
+      <w:lvl w:ilvl="6">
+        <w:start w:val="1"/>
+        <w:numFmt w:val="decimal"/>
+        <w:suff w:val="tab"/>
+        <w:lvlText w:val="%7."/>
+        <w:lvlJc w:val="left"/>
+        <w:pPr>
+          <w:ind w:left="2553" w:hanging="393"/>
+        </w:pPr>
+        <w:rPr>
+          <w:rFonts w:hAnsi="Arial Unicode MS"/>
+          <w:caps w:val="0"/>
+          <w:smallCaps w:val="0"/>
+          <w:strike w:val="0"/>
+          <w:dstrike w:val="0"/>
+          <w:outline w:val="0"/>
+          <w:emboss w:val="0"/>
+          <w:imprint w:val="0"/>
+          <w:spacing w:val="0"/>
+          <w:w w:val="100"/>
+          <w:kern w:val="0"/>
+          <w:position w:val="0"/>
+          <w:highlight w:val="none"/>
+          <w:vertAlign w:val="baseline"/>
+        </w:rPr>
+      </w:lvl>
+    </w:lvlOverride>
+    <w:lvlOverride w:ilvl="7">
+      <w:lvl w:ilvl="7">
+        <w:start w:val="1"/>
+        <w:numFmt w:val="decimal"/>
+        <w:suff w:val="tab"/>
+        <w:lvlText w:val="%8."/>
+        <w:lvlJc w:val="left"/>
+        <w:pPr>
+          <w:ind w:left="2913" w:hanging="393"/>
+        </w:pPr>
+        <w:rPr>
+          <w:rFonts w:hAnsi="Arial Unicode MS"/>
+          <w:caps w:val="0"/>
+          <w:smallCaps w:val="0"/>
+          <w:strike w:val="0"/>
+          <w:dstrike w:val="0"/>
+          <w:outline w:val="0"/>
+          <w:emboss w:val="0"/>
+          <w:imprint w:val="0"/>
+          <w:spacing w:val="0"/>
+          <w:w w:val="100"/>
+          <w:kern w:val="0"/>
+          <w:position w:val="0"/>
+          <w:highlight w:val="none"/>
+          <w:vertAlign w:val="baseline"/>
+        </w:rPr>
+      </w:lvl>
+    </w:lvlOverride>
+    <w:lvlOverride w:ilvl="8">
+      <w:lvl w:ilvl="8">
+        <w:start w:val="1"/>
+        <w:numFmt w:val="decimal"/>
+        <w:suff w:val="tab"/>
+        <w:lvlText w:val="%9."/>
+        <w:lvlJc w:val="left"/>
+        <w:pPr>
+          <w:ind w:left="3273" w:hanging="393"/>
+        </w:pPr>
+        <w:rPr>
+          <w:rFonts w:hAnsi="Arial Unicode MS"/>
+          <w:caps w:val="0"/>
+          <w:smallCaps w:val="0"/>
+          <w:strike w:val="0"/>
+          <w:dstrike w:val="0"/>
+          <w:outline w:val="0"/>
+          <w:emboss w:val="0"/>
+          <w:imprint w:val="0"/>
+          <w:spacing w:val="0"/>
+          <w:w w:val="100"/>
+          <w:kern w:val="0"/>
+          <w:position w:val="0"/>
+          <w:highlight w:val="none"/>
+          <w:vertAlign w:val="baseline"/>
+        </w:rPr>
+      </w:lvl>
     </w:lvlOverride>
   </w:num>
 </w:numbering>

</xml_diff>